<commit_message>
Report Update and Modification
</commit_message>
<xml_diff>
--- a/Phase_I/Dissertation_Phase_I_Literature_Review.docx
+++ b/Phase_I/Dissertation_Phase_I_Literature_Review.docx
@@ -184,7 +184,87 @@
           <w:sz w:val="24"/>
           <w:szCs w:val="24"/>
         </w:rPr>
-        <w:t xml:space="preserve">it mainly deals with labeled data. Expanding a little, labeled data means when we train the data we already have told our machine learning algorithm about the given input and our expected output. A few examples of supervised machine learning consists of regression, logistic regression, naïve </w:t>
+        <w:t xml:space="preserve">it mainly deals with labeled data. </w:t>
+      </w:r>
+      <w:r>
+        <w:rPr>
+          <w:rFonts w:ascii="Times New Roman" w:hAnsi="Times New Roman" w:cs="Times New Roman"/>
+          <w:sz w:val="24"/>
+          <w:szCs w:val="24"/>
+        </w:rPr>
+        <w:t>L</w:t>
+      </w:r>
+      <w:r>
+        <w:rPr>
+          <w:rFonts w:ascii="Times New Roman" w:hAnsi="Times New Roman" w:cs="Times New Roman"/>
+          <w:sz w:val="24"/>
+          <w:szCs w:val="24"/>
+        </w:rPr>
+        <w:t xml:space="preserve">abeled data means </w:t>
+      </w:r>
+      <w:r>
+        <w:rPr>
+          <w:rFonts w:ascii="Times New Roman" w:hAnsi="Times New Roman" w:cs="Times New Roman"/>
+          <w:sz w:val="24"/>
+          <w:szCs w:val="24"/>
+        </w:rPr>
+        <w:t>that when the data is being trained,</w:t>
+      </w:r>
+      <w:r>
+        <w:rPr>
+          <w:rFonts w:ascii="Times New Roman" w:hAnsi="Times New Roman" w:cs="Times New Roman"/>
+          <w:sz w:val="24"/>
+          <w:szCs w:val="24"/>
+        </w:rPr>
+        <w:t xml:space="preserve"> </w:t>
+      </w:r>
+      <w:r>
+        <w:rPr>
+          <w:rFonts w:ascii="Times New Roman" w:hAnsi="Times New Roman" w:cs="Times New Roman"/>
+          <w:sz w:val="24"/>
+          <w:szCs w:val="24"/>
+        </w:rPr>
+        <w:t>we already have told the learning algorithm about</w:t>
+      </w:r>
+      <w:r>
+        <w:rPr>
+          <w:rFonts w:ascii="Times New Roman" w:hAnsi="Times New Roman" w:cs="Times New Roman"/>
+          <w:sz w:val="24"/>
+          <w:szCs w:val="24"/>
+        </w:rPr>
+        <w:t xml:space="preserve"> given input</w:t>
+      </w:r>
+      <w:r>
+        <w:rPr>
+          <w:rFonts w:ascii="Times New Roman" w:hAnsi="Times New Roman" w:cs="Times New Roman"/>
+          <w:sz w:val="24"/>
+          <w:szCs w:val="24"/>
+        </w:rPr>
+        <w:t xml:space="preserve">s and </w:t>
+      </w:r>
+      <w:r>
+        <w:rPr>
+          <w:rFonts w:ascii="Times New Roman" w:hAnsi="Times New Roman" w:cs="Times New Roman"/>
+          <w:sz w:val="24"/>
+          <w:szCs w:val="24"/>
+        </w:rPr>
+        <w:t>expected output</w:t>
+      </w:r>
+      <w:r>
+        <w:rPr>
+          <w:rFonts w:ascii="Times New Roman" w:hAnsi="Times New Roman" w:cs="Times New Roman"/>
+          <w:sz w:val="24"/>
+          <w:szCs w:val="24"/>
+        </w:rPr>
+        <w:t>s</w:t>
+      </w:r>
+      <w:r>
+        <w:rPr>
+          <w:rFonts w:ascii="Times New Roman" w:hAnsi="Times New Roman" w:cs="Times New Roman"/>
+          <w:sz w:val="24"/>
+          <w:szCs w:val="24"/>
+        </w:rPr>
+        <w:t xml:space="preserve">. A few examples of supervised machine learning consists of regression, logistic regression, naïve </w:t>
       </w:r>
       <w:proofErr w:type="spellStart"/>
       <w:r>
@@ -532,7 +612,7 @@
           <w:sz w:val="24"/>
           <w:szCs w:val="24"/>
         </w:rPr>
-        <w:t xml:space="preserve"> concerns learning by trial and error and started in the psycholog</w:t>
+        <w:t xml:space="preserve"> </w:t>
       </w:r>
       <w:r>
         <w:rPr>
@@ -541,6 +621,42 @@
           <w:sz w:val="24"/>
           <w:szCs w:val="24"/>
         </w:rPr>
+        <w:t>is concerned with</w:t>
+      </w:r>
+      <w:r>
+        <w:rPr>
+          <w:rFonts w:ascii="Times New Roman" w:hAnsi="Times New Roman" w:cs="Times New Roman"/>
+          <w:color w:val="000000"/>
+          <w:sz w:val="24"/>
+          <w:szCs w:val="24"/>
+        </w:rPr>
+        <w:t xml:space="preserve"> learning b</w:t>
+      </w:r>
+      <w:r>
+        <w:rPr>
+          <w:rFonts w:ascii="Times New Roman" w:hAnsi="Times New Roman" w:cs="Times New Roman"/>
+          <w:color w:val="000000"/>
+          <w:sz w:val="24"/>
+          <w:szCs w:val="24"/>
+        </w:rPr>
+        <w:t>y trial and error and started with</w:t>
+      </w:r>
+      <w:r>
+        <w:rPr>
+          <w:rFonts w:ascii="Times New Roman" w:hAnsi="Times New Roman" w:cs="Times New Roman"/>
+          <w:color w:val="000000"/>
+          <w:sz w:val="24"/>
+          <w:szCs w:val="24"/>
+        </w:rPr>
+        <w:t xml:space="preserve"> the psycholog</w:t>
+      </w:r>
+      <w:r>
+        <w:rPr>
+          <w:rFonts w:ascii="Times New Roman" w:hAnsi="Times New Roman" w:cs="Times New Roman"/>
+          <w:color w:val="000000"/>
+          <w:sz w:val="24"/>
+          <w:szCs w:val="24"/>
+        </w:rPr>
         <w:t>y of animal learning. This idea</w:t>
       </w:r>
       <w:r>
@@ -550,7 +666,7 @@
           <w:sz w:val="24"/>
           <w:szCs w:val="24"/>
         </w:rPr>
-        <w:t xml:space="preserve"> runs through some of the earliest work in artificial intelligence and led to the revival of reinforcement learning in t</w:t>
+        <w:t xml:space="preserve"> runs along with</w:t>
       </w:r>
       <w:r>
         <w:rPr>
@@ -559,7 +675,7 @@
           <w:sz w:val="24"/>
           <w:szCs w:val="24"/>
         </w:rPr>
-        <w:t xml:space="preserve">he early 1980s. </w:t>
+        <w:t xml:space="preserve"> some of the earliest wor</w:t>
       </w:r>
       <w:r>
         <w:rPr>
@@ -568,8 +684,26 @@
           <w:sz w:val="24"/>
           <w:szCs w:val="24"/>
         </w:rPr>
+        <w:t>k in artificial intelligence which</w:t>
+      </w:r>
+      <w:r>
+        <w:rPr>
+          <w:rFonts w:ascii="Times New Roman" w:hAnsi="Times New Roman" w:cs="Times New Roman"/>
+          <w:color w:val="000000"/>
+          <w:sz w:val="24"/>
+          <w:szCs w:val="24"/>
+        </w:rPr>
+        <w:t xml:space="preserve"> led to the revival of reinforcement learning in </w:t>
+      </w:r>
+      <w:r>
+        <w:rPr>
+          <w:rFonts w:ascii="Times New Roman" w:hAnsi="Times New Roman" w:cs="Times New Roman"/>
+          <w:color w:val="000000"/>
+          <w:sz w:val="24"/>
+          <w:szCs w:val="24"/>
+        </w:rPr>
         <w:lastRenderedPageBreak/>
-        <w:t>The other idea</w:t>
+        <w:t>t</w:t>
       </w:r>
       <w:r>
         <w:rPr>
@@ -578,7 +712,7 @@
           <w:sz w:val="24"/>
           <w:szCs w:val="24"/>
         </w:rPr>
-        <w:t xml:space="preserve"> concerns the problem of optimal control and its solution using value functions and dynamic programming</w:t>
+        <w:t>he early 1980s. The other idea</w:t>
       </w:r>
       <w:r>
         <w:rPr>
@@ -587,6 +721,24 @@
           <w:sz w:val="24"/>
           <w:szCs w:val="24"/>
         </w:rPr>
+        <w:t xml:space="preserve"> is concerned with</w:t>
+      </w:r>
+      <w:r>
+        <w:rPr>
+          <w:rFonts w:ascii="Times New Roman" w:hAnsi="Times New Roman" w:cs="Times New Roman"/>
+          <w:color w:val="000000"/>
+          <w:sz w:val="24"/>
+          <w:szCs w:val="24"/>
+        </w:rPr>
+        <w:t xml:space="preserve"> the problem of optimal control and its solution using value functions and dynamic programming</w:t>
+      </w:r>
+      <w:r>
+        <w:rPr>
+          <w:rFonts w:ascii="Times New Roman" w:hAnsi="Times New Roman" w:cs="Times New Roman"/>
+          <w:color w:val="000000"/>
+          <w:sz w:val="24"/>
+          <w:szCs w:val="24"/>
+        </w:rPr>
         <w:t>. For the most part, this idea</w:t>
       </w:r>
       <w:r>
@@ -596,7 +748,7 @@
           <w:sz w:val="24"/>
           <w:szCs w:val="24"/>
         </w:rPr>
-        <w:t xml:space="preserve"> did not involve l</w:t>
+        <w:t xml:space="preserve"> did not involve</w:t>
       </w:r>
       <w:r>
         <w:rPr>
@@ -605,6 +757,24 @@
           <w:sz w:val="24"/>
           <w:szCs w:val="24"/>
         </w:rPr>
+        <w:t>s</w:t>
+      </w:r>
+      <w:r>
+        <w:rPr>
+          <w:rFonts w:ascii="Times New Roman" w:hAnsi="Times New Roman" w:cs="Times New Roman"/>
+          <w:color w:val="000000"/>
+          <w:sz w:val="24"/>
+          <w:szCs w:val="24"/>
+        </w:rPr>
+        <w:t xml:space="preserve"> l</w:t>
+      </w:r>
+      <w:r>
+        <w:rPr>
+          <w:rFonts w:ascii="Times New Roman" w:hAnsi="Times New Roman" w:cs="Times New Roman"/>
+          <w:color w:val="000000"/>
+          <w:sz w:val="24"/>
+          <w:szCs w:val="24"/>
+        </w:rPr>
         <w:t>earning. Although the two idea</w:t>
       </w:r>
       <w:r>
@@ -614,7 +784,7 @@
           <w:sz w:val="24"/>
           <w:szCs w:val="24"/>
         </w:rPr>
-        <w:t>s have been largely independent, the exceptions revolve around a third, less dist</w:t>
+        <w:t xml:space="preserve">s have been </w:t>
       </w:r>
       <w:r>
         <w:rPr>
@@ -623,6 +793,24 @@
           <w:sz w:val="24"/>
           <w:szCs w:val="24"/>
         </w:rPr>
+        <w:t xml:space="preserve">quite </w:t>
+      </w:r>
+      <w:r>
+        <w:rPr>
+          <w:rFonts w:ascii="Times New Roman" w:hAnsi="Times New Roman" w:cs="Times New Roman"/>
+          <w:color w:val="000000"/>
+          <w:sz w:val="24"/>
+          <w:szCs w:val="24"/>
+        </w:rPr>
+        <w:t>independent, the exceptions revolve around a third, less dist</w:t>
+      </w:r>
+      <w:r>
+        <w:rPr>
+          <w:rFonts w:ascii="Times New Roman" w:hAnsi="Times New Roman" w:cs="Times New Roman"/>
+          <w:color w:val="000000"/>
+          <w:sz w:val="24"/>
+          <w:szCs w:val="24"/>
+        </w:rPr>
         <w:t>inct idea</w:t>
       </w:r>
       <w:r>
@@ -632,7 +820,7 @@
           <w:sz w:val="24"/>
           <w:szCs w:val="24"/>
         </w:rPr>
-        <w:t xml:space="preserve"> concern</w:t>
+        <w:t xml:space="preserve"> concerned with</w:t>
       </w:r>
       <w:r>
         <w:rPr>
@@ -641,7 +829,7 @@
           <w:sz w:val="24"/>
           <w:szCs w:val="24"/>
         </w:rPr>
-        <w:t xml:space="preserve">ing temporal-difference methods. </w:t>
+        <w:t xml:space="preserve"> temporal-difference methods. </w:t>
       </w:r>
       <w:r>
         <w:rPr>
@@ -659,7 +847,7 @@
           <w:sz w:val="24"/>
           <w:szCs w:val="24"/>
         </w:rPr>
-        <w:t xml:space="preserve"> of the </w:t>
+        <w:t xml:space="preserve"> </w:t>
       </w:r>
       <w:r>
         <w:rPr>
@@ -668,6 +856,15 @@
           <w:sz w:val="24"/>
           <w:szCs w:val="24"/>
         </w:rPr>
+        <w:t xml:space="preserve">the </w:t>
+      </w:r>
+      <w:r>
+        <w:rPr>
+          <w:rFonts w:ascii="Times New Roman" w:hAnsi="Times New Roman" w:cs="Times New Roman"/>
+          <w:color w:val="000000"/>
+          <w:sz w:val="24"/>
+          <w:szCs w:val="24"/>
+        </w:rPr>
         <w:t xml:space="preserve">three </w:t>
       </w:r>
       <w:r>
@@ -686,7 +883,7 @@
           <w:sz w:val="24"/>
           <w:szCs w:val="24"/>
         </w:rPr>
-        <w:t>s came together in the late 1980s to produce the modern field of reinforcement learning</w:t>
+        <w:t xml:space="preserve">s </w:t>
       </w:r>
       <w:r>
         <w:rPr>
@@ -695,7 +892,34 @@
           <w:sz w:val="24"/>
           <w:szCs w:val="24"/>
         </w:rPr>
-        <w:t xml:space="preserve"> as we know today</w:t>
+        <w:t>superimposed</w:t>
+      </w:r>
+      <w:r>
+        <w:rPr>
+          <w:rFonts w:ascii="Times New Roman" w:hAnsi="Times New Roman" w:cs="Times New Roman"/>
+          <w:color w:val="000000"/>
+          <w:sz w:val="24"/>
+          <w:szCs w:val="24"/>
+        </w:rPr>
+        <w:t xml:space="preserve"> together </w:t>
+      </w:r>
+      <w:r>
+        <w:rPr>
+          <w:rFonts w:ascii="Times New Roman" w:hAnsi="Times New Roman" w:cs="Times New Roman"/>
+          <w:color w:val="000000"/>
+          <w:sz w:val="24"/>
+          <w:szCs w:val="24"/>
+        </w:rPr>
+        <w:t>in the late 1980s to produce today’s</w:t>
+      </w:r>
+      <w:r>
+        <w:rPr>
+          <w:rFonts w:ascii="Times New Roman" w:hAnsi="Times New Roman" w:cs="Times New Roman"/>
+          <w:color w:val="000000"/>
+          <w:sz w:val="24"/>
+          <w:szCs w:val="24"/>
+        </w:rPr>
+        <w:t xml:space="preserve"> modern field of reinforcement learning</w:t>
       </w:r>
       <w:r>
         <w:rPr>
@@ -9685,27 +9909,7 @@
           <w:sz w:val="24"/>
           <w:szCs w:val="24"/>
         </w:rPr>
-        <w:t>“</w:t>
-      </w:r>
-      <w:bookmarkStart w:id="0" w:name="_GoBack"/>
-      <w:r>
-        <w:rPr>
-          <w:rFonts w:ascii="Times New Roman" w:hAnsi="Times New Roman" w:cs="Times New Roman"/>
-          <w:b/>
-          <w:sz w:val="24"/>
-          <w:szCs w:val="24"/>
-        </w:rPr>
-        <w:t>Bounding Box Refinement Agent for Overlapping Object Detection</w:t>
-      </w:r>
-      <w:bookmarkEnd w:id="0"/>
-      <w:r>
-        <w:rPr>
-          <w:rFonts w:ascii="Times New Roman" w:hAnsi="Times New Roman" w:cs="Times New Roman"/>
-          <w:b/>
-          <w:sz w:val="24"/>
-          <w:szCs w:val="24"/>
-        </w:rPr>
-        <w:t>”</w:t>
+        <w:t>“Bounding Box Refinement Agent for Overlapping Object Detection”</w:t>
       </w:r>
       <w:r>
         <w:rPr>
@@ -10202,7 +10406,23 @@
           <w:sz w:val="24"/>
           <w:szCs w:val="24"/>
         </w:rPr>
-        <w:t>90.</w:t>
+        <w:t>90</w:t>
+      </w:r>
+      <w:r>
+        <w:rPr>
+          <w:rFonts w:ascii="Times New Roman" w:hAnsi="Times New Roman" w:cs="Times New Roman"/>
+          <w:sz w:val="24"/>
+          <w:szCs w:val="24"/>
+        </w:rPr>
+        <w:t xml:space="preserve"> [11]</w:t>
+      </w:r>
+      <w:r>
+        <w:rPr>
+          <w:rFonts w:ascii="Times New Roman" w:hAnsi="Times New Roman" w:cs="Times New Roman"/>
+          <w:sz w:val="24"/>
+          <w:szCs w:val="24"/>
+        </w:rPr>
+        <w:t>.</w:t>
       </w:r>
     </w:p>
     <w:p>
@@ -23907,6 +24127,23 @@
         <w:t xml:space="preserve">Future work to be done is increasing the dataset size and analyzing the parameter tuning and </w:t>
       </w:r>
       <w:proofErr w:type="spellStart"/>
+      <w:r>
+        <w:rPr>
+          <w:rFonts w:ascii="Times New Roman" w:hAnsi="Times New Roman" w:cs="Times New Roman"/>
+          <w:sz w:val="24"/>
+          <w:szCs w:val="24"/>
+        </w:rPr>
+        <w:t>it’s</w:t>
+      </w:r>
+      <w:proofErr w:type="spellEnd"/>
+      <w:r>
+        <w:rPr>
+          <w:rFonts w:ascii="Times New Roman" w:hAnsi="Times New Roman" w:cs="Times New Roman"/>
+          <w:sz w:val="24"/>
+          <w:szCs w:val="24"/>
+        </w:rPr>
+        <w:t xml:space="preserve"> value on the </w:t>
+      </w:r>
       <w:proofErr w:type="gramStart"/>
       <w:r>
         <w:rPr>
@@ -23914,36 +24151,53 @@
           <w:sz w:val="24"/>
           <w:szCs w:val="24"/>
         </w:rPr>
-        <w:t>it’s</w:t>
+        <w:t xml:space="preserve">final </w:t>
+      </w:r>
+      <w:r>
+        <w:rPr>
+          <w:rFonts w:ascii="Times New Roman" w:hAnsi="Times New Roman" w:cs="Times New Roman"/>
+          <w:sz w:val="24"/>
+          <w:szCs w:val="24"/>
+        </w:rPr>
+        <w:t xml:space="preserve"> &amp;</w:t>
+      </w:r>
+      <w:proofErr w:type="gramEnd"/>
+      <w:r>
+        <w:rPr>
+          <w:rFonts w:ascii="Times New Roman" w:hAnsi="Times New Roman" w:cs="Times New Roman"/>
+          <w:sz w:val="24"/>
+          <w:szCs w:val="24"/>
+        </w:rPr>
+        <w:t xml:space="preserve"> </w:t>
+      </w:r>
+      <w:bookmarkStart w:id="0" w:name="_GoBack"/>
+      <w:bookmarkEnd w:id="0"/>
+      <w:r>
+        <w:rPr>
+          <w:rFonts w:ascii="Times New Roman" w:hAnsi="Times New Roman" w:cs="Times New Roman"/>
+          <w:sz w:val="24"/>
+          <w:szCs w:val="24"/>
+        </w:rPr>
+        <w:t xml:space="preserve">average </w:t>
+      </w:r>
+      <w:proofErr w:type="spellStart"/>
+      <w:r>
+        <w:rPr>
+          <w:rFonts w:ascii="Times New Roman" w:hAnsi="Times New Roman" w:cs="Times New Roman"/>
+          <w:sz w:val="24"/>
+          <w:szCs w:val="24"/>
+        </w:rPr>
+        <w:t>IoU</w:t>
       </w:r>
       <w:proofErr w:type="spellEnd"/>
-      <w:proofErr w:type="gramEnd"/>
-      <w:r>
-        <w:rPr>
-          <w:rFonts w:ascii="Times New Roman" w:hAnsi="Times New Roman" w:cs="Times New Roman"/>
-          <w:sz w:val="24"/>
-          <w:szCs w:val="24"/>
-        </w:rPr>
-        <w:t xml:space="preserve"> value on the final </w:t>
-      </w:r>
-      <w:r>
-        <w:rPr>
-          <w:rFonts w:ascii="Times New Roman" w:hAnsi="Times New Roman" w:cs="Times New Roman"/>
-          <w:sz w:val="24"/>
-          <w:szCs w:val="24"/>
-        </w:rPr>
-        <w:t xml:space="preserve">average </w:t>
-      </w:r>
-      <w:proofErr w:type="spellStart"/>
-      <w:r>
-        <w:rPr>
-          <w:rFonts w:ascii="Times New Roman" w:hAnsi="Times New Roman" w:cs="Times New Roman"/>
-          <w:sz w:val="24"/>
-          <w:szCs w:val="24"/>
-        </w:rPr>
-        <w:t>IoU.</w:t>
-      </w:r>
-      <w:proofErr w:type="spellEnd"/>
+      <w:r>
+        <w:rPr>
+          <w:rFonts w:ascii="Times New Roman" w:hAnsi="Times New Roman" w:cs="Times New Roman"/>
+          <w:sz w:val="24"/>
+          <w:szCs w:val="24"/>
+        </w:rPr>
+        <w:t>.</w:t>
+      </w:r>
     </w:p>
     <w:p>
       <w:pPr>

</xml_diff>